<commit_message>
Updated resume on 02 Feb
</commit_message>
<xml_diff>
--- a/Srikara M M_Resume_A1.docx
+++ b/Srikara M M_Resume_A1.docx
@@ -35,19 +35,8 @@
           <w:sz w:val="28"/>
           <w:szCs w:val="28"/>
         </w:rPr>
-        <w:t xml:space="preserve"> M </w:t>
+        <w:t xml:space="preserve"> M M</w:t>
       </w:r>
-      <w:proofErr w:type="spellStart"/>
-      <w:r>
-        <w:rPr>
-          <w:rFonts w:ascii="Arial" w:hAnsi="Arial" w:cs="Arial"/>
-          <w:b/>
-          <w:sz w:val="28"/>
-          <w:szCs w:val="28"/>
-        </w:rPr>
-        <w:t>M</w:t>
-      </w:r>
-      <w:proofErr w:type="spellEnd"/>
     </w:p>
     <w:p>
       <w:pPr>
@@ -331,7 +320,7 @@
           <w:color w:val="000000"/>
           <w:shd w:val="clear" w:color="auto" w:fill="FFFFFF"/>
         </w:rPr>
-        <w:t xml:space="preserve">An ambitious Full Stack Developer with two years of experience in Designing &amp; Developing applications and solutions using a range of technologies and programming languages. </w:t>
+        <w:t xml:space="preserve">An ambitious </w:t>
       </w:r>
       <w:r>
         <w:rPr>
@@ -339,6 +328,38 @@
           <w:color w:val="000000"/>
           <w:shd w:val="clear" w:color="auto" w:fill="FFFFFF"/>
         </w:rPr>
+        <w:t>Java</w:t>
+      </w:r>
+      <w:r>
+        <w:rPr>
+          <w:rFonts w:asciiTheme="minorHAnsi" w:hAnsiTheme="minorHAnsi" w:cstheme="minorHAnsi"/>
+          <w:color w:val="000000"/>
+          <w:shd w:val="clear" w:color="auto" w:fill="FFFFFF"/>
+        </w:rPr>
+        <w:t xml:space="preserve"> Developer with two years of experience</w:t>
+      </w:r>
+      <w:r>
+        <w:rPr>
+          <w:rFonts w:asciiTheme="minorHAnsi" w:hAnsiTheme="minorHAnsi" w:cstheme="minorHAnsi"/>
+          <w:color w:val="000000"/>
+          <w:shd w:val="clear" w:color="auto" w:fill="FFFFFF"/>
+        </w:rPr>
+        <w:t xml:space="preserve"> in</w:t>
+      </w:r>
+      <w:r>
+        <w:rPr>
+          <w:rFonts w:asciiTheme="minorHAnsi" w:hAnsiTheme="minorHAnsi" w:cstheme="minorHAnsi"/>
+          <w:color w:val="000000"/>
+          <w:shd w:val="clear" w:color="auto" w:fill="FFFFFF"/>
+        </w:rPr>
+        <w:t xml:space="preserve"> Developing applications and solutions using a range of technologies and programming languages. </w:t>
+      </w:r>
+      <w:r>
+        <w:rPr>
+          <w:rFonts w:asciiTheme="minorHAnsi" w:hAnsiTheme="minorHAnsi" w:cstheme="minorHAnsi"/>
+          <w:color w:val="000000"/>
+          <w:shd w:val="clear" w:color="auto" w:fill="FFFFFF"/>
+        </w:rPr>
         <w:t xml:space="preserve">Seeking </w:t>
       </w:r>
       <w:r>
@@ -347,7 +368,23 @@
           <w:color w:val="000000"/>
           <w:shd w:val="clear" w:color="auto" w:fill="FFFFFF"/>
         </w:rPr>
-        <w:t>to secure an exciting position as a Full Stack Developer.</w:t>
+        <w:t xml:space="preserve">to secure an exciting position as a </w:t>
+      </w:r>
+      <w:r>
+        <w:rPr>
+          <w:rFonts w:asciiTheme="minorHAnsi" w:hAnsiTheme="minorHAnsi" w:cstheme="minorHAnsi"/>
+          <w:color w:val="000000"/>
+          <w:shd w:val="clear" w:color="auto" w:fill="FFFFFF"/>
+        </w:rPr>
+        <w:t>Java</w:t>
+      </w:r>
+      <w:r>
+        <w:rPr>
+          <w:rFonts w:asciiTheme="minorHAnsi" w:hAnsiTheme="minorHAnsi" w:cstheme="minorHAnsi"/>
+          <w:color w:val="000000"/>
+          <w:shd w:val="clear" w:color="auto" w:fill="FFFFFF"/>
+        </w:rPr>
+        <w:t xml:space="preserve"> Developer.</w:t>
       </w:r>
     </w:p>
     <w:p>
@@ -757,7 +794,7 @@
           </mc:Choice>
           <mc:Fallback>
             <w:pict>
-              <v:rect w14:anchorId="593207A8" id="_x0000_s1027" style="position:absolute;left:0;text-align:left;margin-left:0;margin-top:12.95pt;width:462.3pt;height:23.15pt;z-index:251665408;visibility:visible;mso-wrap-style:square;mso-width-percent:0;mso-height-percent:0;mso-wrap-distance-left:0;mso-wrap-distance-top:0;mso-wrap-distance-right:0;mso-wrap-distance-bottom:0;mso-position-horizontal:left;mso-position-horizontal-relative:margin;mso-position-vertical:absolute;mso-position-vertical-relative:text;mso-width-percent:0;mso-height-percent:0;mso-width-relative:page;mso-height-relative:page;v-text-anchor:top" o:gfxdata="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" fillcolor="#bfbfbf" stroked="f">
+              <v:rect w14:anchorId="593207A8" id="_x0000_s1027" style="position:absolute;left:0;text-align:left;margin-left:0;margin-top:12.95pt;width:462.3pt;height:23.15pt;z-index:251665408;visibility:visible;mso-wrap-style:square;mso-width-percent:0;mso-height-percent:0;mso-wrap-distance-left:0;mso-wrap-distance-top:0;mso-wrap-distance-right:0;mso-wrap-distance-bottom:0;mso-position-horizontal:left;mso-position-horizontal-relative:margin;mso-position-vertical:absolute;mso-position-vertical-relative:text;mso-width-percent:0;mso-height-percent:0;mso-width-relative:page;mso-height-relative:page;v-text-anchor:top" o:gfxdata="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" fillcolor="#bfbfbf" stroked="f">
                 <v:textbox>
                   <w:txbxContent>
                     <w:p>
@@ -859,18 +896,8 @@
           <w:b/>
           <w:bCs/>
         </w:rPr>
-        <w:t xml:space="preserve">Medical </w:t>
+        <w:t>Medical Healthineers</w:t>
       </w:r>
-      <w:proofErr w:type="spellStart"/>
-      <w:r>
-        <w:rPr>
-          <w:rFonts w:ascii="Arial" w:hAnsi="Arial" w:cs="Arial"/>
-          <w:b/>
-          <w:bCs/>
-        </w:rPr>
-        <w:t>Healthineers</w:t>
-      </w:r>
-      <w:proofErr w:type="spellEnd"/>
     </w:p>
     <w:p>
       <w:pPr>
@@ -898,19 +925,11 @@
         </w:rPr>
         <w:t xml:space="preserve"> </w:t>
       </w:r>
-      <w:proofErr w:type="gramStart"/>
       <w:r>
         <w:rPr>
           <w:rFonts w:ascii="Arial" w:hAnsi="Arial" w:cs="Arial"/>
         </w:rPr>
-        <w:t>I</w:t>
-      </w:r>
-      <w:proofErr w:type="gramEnd"/>
-      <w:r>
-        <w:rPr>
-          <w:rFonts w:ascii="Arial" w:hAnsi="Arial" w:cs="Arial"/>
-        </w:rPr>
-        <w:t xml:space="preserve"> am working on this project, addressing minor bug fixes. While debugging, I encountered a bug and fixed it by making some code changes.</w:t>
+        <w:t>I am working on this project, addressing minor bug fixes. While debugging, I encountered a bug and fixed it by making some code changes.</w:t>
       </w:r>
     </w:p>
     <w:p>
@@ -1080,7 +1099,7 @@
           </mc:Choice>
           <mc:Fallback>
             <w:pict>
-              <v:rect w14:anchorId="0918A52A" id="Text Box 4" o:spid="_x0000_s1028" style="position:absolute;margin-left:-1pt;margin-top:10pt;width:462.35pt;height:23.8pt;z-index:5;visibility:visible;mso-wrap-style:square;mso-width-percent:0;mso-height-percent:0;mso-wrap-distance-left:0;mso-wrap-distance-top:0;mso-wrap-distance-right:0;mso-wrap-distance-bottom:0;mso-position-horizontal:absolute;mso-position-horizontal-relative:text;mso-position-vertical:absolute;mso-position-vertical-relative:text;mso-width-percent:0;mso-height-percent:0;mso-width-relative:page;mso-height-relative:page;v-text-anchor:top" o:gfxdata="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" fillcolor="#bfbfbf" stroked="f">
+              <v:rect w14:anchorId="0918A52A" id="Text Box 4" o:spid="_x0000_s1028" style="position:absolute;margin-left:-1pt;margin-top:10pt;width:462.35pt;height:23.8pt;z-index:5;visibility:visible;mso-wrap-style:square;mso-width-percent:0;mso-height-percent:0;mso-wrap-distance-left:0;mso-wrap-distance-top:0;mso-wrap-distance-right:0;mso-wrap-distance-bottom:0;mso-position-horizontal:absolute;mso-position-horizontal-relative:text;mso-position-vertical:absolute;mso-position-vertical-relative:text;mso-width-percent:0;mso-height-percent:0;mso-width-relative:page;mso-height-relative:page;v-text-anchor:top" o:gfxdata="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" fillcolor="#bfbfbf" stroked="f">
                 <v:textbox>
                   <w:txbxContent>
                     <w:p>
@@ -1308,7 +1327,7 @@
           </mc:Choice>
           <mc:Fallback>
             <w:pict>
-              <v:rect w14:anchorId="50EB94D8" id="_x0000_s1029" style="position:absolute;margin-left:0;margin-top:-.05pt;width:462.35pt;height:23.8pt;z-index:251659264;visibility:visible;mso-wrap-style:square;mso-width-percent:0;mso-height-percent:0;mso-wrap-distance-left:0;mso-wrap-distance-top:0;mso-wrap-distance-right:0;mso-wrap-distance-bottom:0;mso-position-horizontal:absolute;mso-position-horizontal-relative:text;mso-position-vertical:absolute;mso-position-vertical-relative:text;mso-width-percent:0;mso-height-percent:0;mso-width-relative:page;mso-height-relative:page;v-text-anchor:top" o:gfxdata="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" fillcolor="#bfbfbf" stroked="f">
+              <v:rect w14:anchorId="50EB94D8" id="_x0000_s1029" style="position:absolute;margin-left:0;margin-top:-.05pt;width:462.35pt;height:23.8pt;z-index:251659264;visibility:visible;mso-wrap-style:square;mso-width-percent:0;mso-height-percent:0;mso-wrap-distance-left:0;mso-wrap-distance-top:0;mso-wrap-distance-right:0;mso-wrap-distance-bottom:0;mso-position-horizontal:absolute;mso-position-horizontal-relative:text;mso-position-vertical:absolute;mso-position-vertical-relative:text;mso-width-percent:0;mso-height-percent:0;mso-width-relative:page;mso-height-relative:page;v-text-anchor:top" o:gfxdata="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" fillcolor="#bfbfbf" stroked="f">
                 <v:textbox>
                   <w:txbxContent>
                     <w:p>
@@ -1499,85 +1518,8 @@
                 <w:sz w:val="24"/>
                 <w:szCs w:val="24"/>
               </w:rPr>
-              <w:t>Angular 11+</w:t>
-            </w:r>
-          </w:p>
-        </w:tc>
-        <w:tc>
-          <w:tcPr>
-            <w:tcW w:w="4602" w:type="dxa"/>
-          </w:tcPr>
-          <w:p>
-            <w:pPr>
-              <w:pStyle w:val="NoSpacing"/>
-              <w:numPr>
-                <w:ilvl w:val="0"/>
-                <w:numId w:val="34"/>
-              </w:numPr>
-              <w:tabs>
-                <w:tab w:val="left" w:pos="630"/>
-                <w:tab w:val="left" w:pos="810"/>
-                <w:tab w:val="left" w:pos="900"/>
-                <w:tab w:val="left" w:pos="3240"/>
-                <w:tab w:val="left" w:pos="3420"/>
-                <w:tab w:val="left" w:pos="3510"/>
-              </w:tabs>
-              <w:spacing w:line="276" w:lineRule="auto"/>
-              <w:rPr>
-                <w:sz w:val="24"/>
-                <w:szCs w:val="24"/>
-              </w:rPr>
-            </w:pPr>
-            <w:proofErr w:type="spellStart"/>
-            <w:r>
-              <w:rPr>
-                <w:sz w:val="24"/>
-                <w:szCs w:val="24"/>
-              </w:rPr>
               <w:t>Springboot</w:t>
             </w:r>
-            <w:proofErr w:type="spellEnd"/>
-          </w:p>
-        </w:tc>
-      </w:tr>
-      <w:tr>
-        <w:trPr>
-          <w:trHeight w:val="287"/>
-        </w:trPr>
-        <w:tc>
-          <w:tcPr>
-            <w:tcW w:w="4571" w:type="dxa"/>
-          </w:tcPr>
-          <w:p>
-            <w:pPr>
-              <w:pStyle w:val="NoSpacing"/>
-              <w:numPr>
-                <w:ilvl w:val="0"/>
-                <w:numId w:val="34"/>
-              </w:numPr>
-              <w:tabs>
-                <w:tab w:val="left" w:pos="630"/>
-                <w:tab w:val="left" w:pos="810"/>
-                <w:tab w:val="left" w:pos="900"/>
-                <w:tab w:val="left" w:pos="3240"/>
-                <w:tab w:val="left" w:pos="3420"/>
-                <w:tab w:val="left" w:pos="3510"/>
-              </w:tabs>
-              <w:spacing w:line="276" w:lineRule="auto"/>
-              <w:rPr>
-                <w:sz w:val="24"/>
-                <w:szCs w:val="24"/>
-              </w:rPr>
-            </w:pPr>
-            <w:proofErr w:type="spellStart"/>
-            <w:r>
-              <w:rPr>
-                <w:sz w:val="24"/>
-                <w:szCs w:val="24"/>
-              </w:rPr>
-              <w:t>JPA</w:t>
-            </w:r>
-            <w:proofErr w:type="spellEnd"/>
           </w:p>
         </w:tc>
         <w:tc>
@@ -1612,6 +1554,69 @@
               </w:rPr>
               <w:t>Oracle SQL</w:t>
             </w:r>
+          </w:p>
+        </w:tc>
+      </w:tr>
+      <w:tr>
+        <w:trPr>
+          <w:trHeight w:val="287"/>
+        </w:trPr>
+        <w:tc>
+          <w:tcPr>
+            <w:tcW w:w="4571" w:type="dxa"/>
+          </w:tcPr>
+          <w:p>
+            <w:pPr>
+              <w:pStyle w:val="NoSpacing"/>
+              <w:numPr>
+                <w:ilvl w:val="0"/>
+                <w:numId w:val="34"/>
+              </w:numPr>
+              <w:tabs>
+                <w:tab w:val="left" w:pos="630"/>
+                <w:tab w:val="left" w:pos="810"/>
+                <w:tab w:val="left" w:pos="900"/>
+                <w:tab w:val="left" w:pos="3240"/>
+                <w:tab w:val="left" w:pos="3420"/>
+                <w:tab w:val="left" w:pos="3510"/>
+              </w:tabs>
+              <w:spacing w:line="276" w:lineRule="auto"/>
+              <w:rPr>
+                <w:sz w:val="24"/>
+                <w:szCs w:val="24"/>
+              </w:rPr>
+            </w:pPr>
+            <w:r>
+              <w:rPr>
+                <w:sz w:val="24"/>
+                <w:szCs w:val="24"/>
+              </w:rPr>
+              <w:t>JPA</w:t>
+            </w:r>
+          </w:p>
+        </w:tc>
+        <w:tc>
+          <w:tcPr>
+            <w:tcW w:w="4602" w:type="dxa"/>
+          </w:tcPr>
+          <w:p>
+            <w:pPr>
+              <w:pStyle w:val="NoSpacing"/>
+              <w:tabs>
+                <w:tab w:val="left" w:pos="630"/>
+                <w:tab w:val="left" w:pos="810"/>
+                <w:tab w:val="left" w:pos="900"/>
+                <w:tab w:val="left" w:pos="3240"/>
+                <w:tab w:val="left" w:pos="3420"/>
+                <w:tab w:val="left" w:pos="3510"/>
+              </w:tabs>
+              <w:spacing w:line="276" w:lineRule="auto"/>
+              <w:ind w:left="360"/>
+              <w:rPr>
+                <w:sz w:val="24"/>
+                <w:szCs w:val="24"/>
+              </w:rPr>
+            </w:pPr>
           </w:p>
         </w:tc>
       </w:tr>
@@ -1725,7 +1730,7 @@
           </mc:Choice>
           <mc:Fallback>
             <w:pict>
-              <v:rect w14:anchorId="4186C946" id="_x0000_s1030" style="position:absolute;margin-left:-1pt;margin-top:10pt;width:462.35pt;height:23.8pt;z-index:251667456;visibility:visible;mso-wrap-style:square;mso-width-percent:0;mso-height-percent:0;mso-wrap-distance-left:0;mso-wrap-distance-top:0;mso-wrap-distance-right:0;mso-wrap-distance-bottom:0;mso-position-horizontal:absolute;mso-position-horizontal-relative:text;mso-position-vertical:absolute;mso-position-vertical-relative:text;mso-width-percent:0;mso-height-percent:0;mso-width-relative:page;mso-height-relative:page;v-text-anchor:top" o:gfxdata="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" fillcolor="#bfbfbf" stroked="f">
+              <v:rect w14:anchorId="4186C946" id="_x0000_s1030" style="position:absolute;margin-left:-1pt;margin-top:10pt;width:462.35pt;height:23.8pt;z-index:251667456;visibility:visible;mso-wrap-style:square;mso-width-percent:0;mso-height-percent:0;mso-wrap-distance-left:0;mso-wrap-distance-top:0;mso-wrap-distance-right:0;mso-wrap-distance-bottom:0;mso-position-horizontal:absolute;mso-position-horizontal-relative:text;mso-position-vertical:absolute;mso-position-vertical-relative:text;mso-width-percent:0;mso-height-percent:0;mso-width-relative:page;mso-height-relative:page;v-text-anchor:top" o:gfxdata="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" fillcolor="#bfbfbf" stroked="f">
                 <v:textbox>
                   <w:txbxContent>
                     <w:p>
@@ -1928,37 +1933,12 @@
           <w:szCs w:val="20"/>
         </w:rPr>
       </w:pPr>
-      <w:proofErr w:type="spellStart"/>
       <w:r>
         <w:rPr>
           <w:sz w:val="24"/>
           <w:szCs w:val="24"/>
         </w:rPr>
-        <w:t>Github</w:t>
-      </w:r>
-      <w:proofErr w:type="spellEnd"/>
-      <w:r>
-        <w:rPr>
-          <w:sz w:val="24"/>
-          <w:szCs w:val="24"/>
-        </w:rPr>
-        <w:t xml:space="preserve">, </w:t>
-      </w:r>
-      <w:proofErr w:type="spellStart"/>
-      <w:r>
-        <w:rPr>
-          <w:sz w:val="24"/>
-          <w:szCs w:val="24"/>
-        </w:rPr>
-        <w:t>Github</w:t>
-      </w:r>
-      <w:proofErr w:type="spellEnd"/>
-      <w:r>
-        <w:rPr>
-          <w:sz w:val="24"/>
-          <w:szCs w:val="24"/>
-        </w:rPr>
-        <w:t xml:space="preserve"> Desktop</w:t>
+        <w:t>Github, Github Desktop</w:t>
       </w:r>
     </w:p>
     <w:p>
@@ -2095,7 +2075,7 @@
           </mc:Choice>
           <mc:Fallback>
             <w:pict>
-              <v:rect w14:anchorId="72182BD1" id="_x0000_s1031" style="position:absolute;margin-left:-1pt;margin-top:10pt;width:462.35pt;height:23.8pt;z-index:251669504;visibility:visible;mso-wrap-style:square;mso-width-percent:0;mso-height-percent:0;mso-wrap-distance-left:0;mso-wrap-distance-top:0;mso-wrap-distance-right:0;mso-wrap-distance-bottom:0;mso-position-horizontal:absolute;mso-position-horizontal-relative:text;mso-position-vertical:absolute;mso-position-vertical-relative:text;mso-width-percent:0;mso-height-percent:0;mso-width-relative:page;mso-height-relative:page;v-text-anchor:top" o:gfxdata="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" fillcolor="#bfbfbf" stroked="f">
+              <v:rect w14:anchorId="72182BD1" id="_x0000_s1031" style="position:absolute;margin-left:-1pt;margin-top:10pt;width:462.35pt;height:23.8pt;z-index:251669504;visibility:visible;mso-wrap-style:square;mso-width-percent:0;mso-height-percent:0;mso-wrap-distance-left:0;mso-wrap-distance-top:0;mso-wrap-distance-right:0;mso-wrap-distance-bottom:0;mso-position-horizontal:absolute;mso-position-horizontal-relative:text;mso-position-vertical:absolute;mso-position-vertical-relative:text;mso-width-percent:0;mso-height-percent:0;mso-width-relative:page;mso-height-relative:page;v-text-anchor:top" o:gfxdata="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" fillcolor="#bfbfbf" stroked="f">
                 <v:textbox>
                   <w:txbxContent>
                     <w:p>
@@ -2206,17 +2186,8 @@
           <w:sz w:val="24"/>
           <w:szCs w:val="24"/>
         </w:rPr>
-        <w:t xml:space="preserve">Master Git &amp; </w:t>
+        <w:t>Master Git &amp; Github</w:t>
       </w:r>
-      <w:proofErr w:type="spellStart"/>
-      <w:r>
-        <w:rPr>
-          <w:sz w:val="24"/>
-          <w:szCs w:val="24"/>
-        </w:rPr>
-        <w:t>Github</w:t>
-      </w:r>
-      <w:proofErr w:type="spellEnd"/>
     </w:p>
     <w:p>
       <w:pPr>
@@ -2327,7 +2298,7 @@
           </mc:Choice>
           <mc:Fallback>
             <w:pict>
-              <v:rect w14:anchorId="5AEE98DB" id="_x0000_s1032" style="position:absolute;left:0;text-align:left;margin-left:-1pt;margin-top:10pt;width:462.35pt;height:23.8pt;z-index:251671552;visibility:visible;mso-wrap-style:square;mso-width-percent:0;mso-height-percent:0;mso-wrap-distance-left:0;mso-wrap-distance-top:0;mso-wrap-distance-right:0;mso-wrap-distance-bottom:0;mso-position-horizontal:absolute;mso-position-horizontal-relative:text;mso-position-vertical:absolute;mso-position-vertical-relative:text;mso-width-percent:0;mso-height-percent:0;mso-width-relative:page;mso-height-relative:page;v-text-anchor:top" o:gfxdata="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" fillcolor="#bfbfbf" stroked="f">
+              <v:rect w14:anchorId="5AEE98DB" id="_x0000_s1032" style="position:absolute;left:0;text-align:left;margin-left:-1pt;margin-top:10pt;width:462.35pt;height:23.8pt;z-index:251671552;visibility:visible;mso-wrap-style:square;mso-width-percent:0;mso-height-percent:0;mso-wrap-distance-left:0;mso-wrap-distance-top:0;mso-wrap-distance-right:0;mso-wrap-distance-bottom:0;mso-position-horizontal:absolute;mso-position-horizontal-relative:text;mso-position-vertical:absolute;mso-position-vertical-relative:text;mso-width-percent:0;mso-height-percent:0;mso-width-relative:page;mso-height-relative:page;v-text-anchor:top" o:gfxdata="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" fillcolor="#bfbfbf" stroked="f">
                 <v:textbox>
                   <w:txbxContent>
                     <w:p>
@@ -2533,7 +2504,7 @@
           </mc:Choice>
           <mc:Fallback>
             <w:pict>
-              <v:rect w14:anchorId="39686646" id="_x0000_s1033" style="position:absolute;left:0;text-align:left;margin-left:-1pt;margin-top:10pt;width:462.35pt;height:23.8pt;z-index:251672576;visibility:visible;mso-wrap-style:square;mso-width-percent:0;mso-height-percent:0;mso-wrap-distance-left:0;mso-wrap-distance-top:0;mso-wrap-distance-right:0;mso-wrap-distance-bottom:0;mso-position-horizontal:absolute;mso-position-horizontal-relative:text;mso-position-vertical:absolute;mso-position-vertical-relative:text;mso-width-percent:0;mso-height-percent:0;mso-width-relative:page;mso-height-relative:page;v-text-anchor:top" o:gfxdata="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" fillcolor="#bfbfbf" stroked="f">
+              <v:rect w14:anchorId="39686646" id="_x0000_s1033" style="position:absolute;left:0;text-align:left;margin-left:-1pt;margin-top:10pt;width:462.35pt;height:23.8pt;z-index:251672576;visibility:visible;mso-wrap-style:square;mso-width-percent:0;mso-height-percent:0;mso-wrap-distance-left:0;mso-wrap-distance-top:0;mso-wrap-distance-right:0;mso-wrap-distance-bottom:0;mso-position-horizontal:absolute;mso-position-horizontal-relative:text;mso-position-vertical:absolute;mso-position-vertical-relative:text;mso-width-percent:0;mso-height-percent:0;mso-width-relative:page;mso-height-relative:page;v-text-anchor:top" o:gfxdata="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" fillcolor="#bfbfbf" stroked="f">
                 <v:textbox>
                   <w:txbxContent>
                     <w:p>
@@ -2815,23 +2786,13 @@
           <w:szCs w:val="20"/>
         </w:rPr>
       </w:pPr>
-      <w:proofErr w:type="gramStart"/>
       <w:r>
         <w:rPr>
           <w:rFonts w:ascii="Arial" w:hAnsi="Arial" w:cs="Arial"/>
           <w:sz w:val="20"/>
           <w:szCs w:val="20"/>
         </w:rPr>
-        <w:t>Place :</w:t>
-      </w:r>
-      <w:proofErr w:type="gramEnd"/>
-      <w:r>
-        <w:rPr>
-          <w:rFonts w:ascii="Arial" w:hAnsi="Arial" w:cs="Arial"/>
-          <w:sz w:val="20"/>
-          <w:szCs w:val="20"/>
-        </w:rPr>
-        <w:t xml:space="preserve"> Bengaluru</w:t>
+        <w:t>Place : Bengaluru</w:t>
       </w:r>
       <w:r>
         <w:rPr>
@@ -2915,29 +2876,7 @@
           <w:sz w:val="20"/>
           <w:szCs w:val="20"/>
         </w:rPr>
-        <w:t xml:space="preserve">M </w:t>
-      </w:r>
-      <w:proofErr w:type="spellStart"/>
-      <w:r>
-        <w:rPr>
-          <w:rFonts w:ascii="Arial" w:hAnsi="Arial" w:cs="Arial"/>
-          <w:b/>
-          <w:bCs/>
-          <w:sz w:val="20"/>
-          <w:szCs w:val="20"/>
-        </w:rPr>
-        <w:t>M</w:t>
-      </w:r>
-      <w:proofErr w:type="spellEnd"/>
-      <w:r>
-        <w:rPr>
-          <w:rFonts w:ascii="Arial" w:hAnsi="Arial" w:cs="Arial"/>
-          <w:b/>
-          <w:bCs/>
-          <w:sz w:val="20"/>
-          <w:szCs w:val="20"/>
-        </w:rPr>
-        <w:t xml:space="preserve"> SRIKARA</w:t>
+        <w:t>M M SRIKARA</w:t>
       </w:r>
     </w:p>
     <w:sectPr>

</xml_diff>